<commit_message>
update background information and Arrayexpress template
</commit_message>
<xml_diff>
--- a/background information/ArrayExpress/ArrayExpress.docx
+++ b/background information/ArrayExpress/ArrayExpress.docx
@@ -1,6 +1,6 @@
 
 <file path=word/document.xml><?xml version="1.0" encoding="utf-8"?>
-<w:document xmlns:wpc="http://schemas.microsoft.com/office/word/2010/wordprocessingCanvas" xmlns:cx="http://schemas.microsoft.com/office/drawing/2014/chartex" xmlns:cx1="http://schemas.microsoft.com/office/drawing/2015/9/8/chartex" xmlns:cx2="http://schemas.microsoft.com/office/drawing/2015/10/21/chartex" xmlns:cx3="http://schemas.microsoft.com/office/drawing/2016/5/9/chartex" xmlns:cx4="http://schemas.microsoft.com/office/drawing/2016/5/10/chartex" xmlns:cx5="http://schemas.microsoft.com/office/drawing/2016/5/11/chartex" xmlns:cx6="http://schemas.microsoft.com/office/drawing/2016/5/12/chartex" xmlns:cx7="http://schemas.microsoft.com/office/drawing/2016/5/13/chartex" xmlns:cx8="http://schemas.microsoft.com/office/drawing/2016/5/14/chartex" xmlns:mc="http://schemas.openxmlformats.org/markup-compatibility/2006" xmlns:aink="http://schemas.microsoft.com/office/drawing/2016/ink" xmlns:am3d="http://schemas.microsoft.com/office/drawing/2017/model3d" xmlns:o="urn:schemas-microsoft-com:office:office" xmlns:oel="http://schemas.microsoft.com/office/2019/extlst" xmlns:r="http://schemas.openxmlformats.org/officeDocument/2006/relationships" xmlns:m="http://schemas.openxmlformats.org/officeDocument/2006/math" xmlns:v="urn:schemas-microsoft-com:vml" xmlns:wp14="http://schemas.microsoft.com/office/word/2010/wordprocessingDrawing" xmlns:wp="http://schemas.openxmlformats.org/drawingml/2006/wordprocessingDrawing" xmlns:w10="urn:schemas-microsoft-com:office:word" xmlns:w="http://schemas.openxmlformats.org/wordprocessingml/2006/main" xmlns:w14="http://schemas.microsoft.com/office/word/2010/wordml" xmlns:w15="http://schemas.microsoft.com/office/word/2012/wordml" xmlns:w16cex="http://schemas.microsoft.com/office/word/2018/wordml/cex" xmlns:w16cid="http://schemas.microsoft.com/office/word/2016/wordml/cid" xmlns:w16="http://schemas.microsoft.com/office/word/2018/wordml" xmlns:w16sdtdh="http://schemas.microsoft.com/office/word/2020/wordml/sdtdatahash" xmlns:w16se="http://schemas.microsoft.com/office/word/2015/wordml/symex" xmlns:wpg="http://schemas.microsoft.com/office/word/2010/wordprocessingGroup" xmlns:wpi="http://schemas.microsoft.com/office/word/2010/wordprocessingInk" xmlns:wne="http://schemas.microsoft.com/office/word/2006/wordml" xmlns:wps="http://schemas.microsoft.com/office/word/2010/wordprocessingShape" mc:Ignorable="w14 w15 w16se w16cid w16 w16cex w16sdtdh wp14">
+<w:document xmlns:wpc="http://schemas.microsoft.com/office/word/2010/wordprocessingCanvas" xmlns:cx="http://schemas.microsoft.com/office/drawing/2014/chartex" xmlns:cx1="http://schemas.microsoft.com/office/drawing/2015/9/8/chartex" xmlns:cx2="http://schemas.microsoft.com/office/drawing/2015/10/21/chartex" xmlns:cx3="http://schemas.microsoft.com/office/drawing/2016/5/9/chartex" xmlns:cx4="http://schemas.microsoft.com/office/drawing/2016/5/10/chartex" xmlns:cx5="http://schemas.microsoft.com/office/drawing/2016/5/11/chartex" xmlns:cx6="http://schemas.microsoft.com/office/drawing/2016/5/12/chartex" xmlns:cx7="http://schemas.microsoft.com/office/drawing/2016/5/13/chartex" xmlns:cx8="http://schemas.microsoft.com/office/drawing/2016/5/14/chartex" xmlns:mc="http://schemas.openxmlformats.org/markup-compatibility/2006" xmlns:aink="http://schemas.microsoft.com/office/drawing/2016/ink" xmlns:am3d="http://schemas.microsoft.com/office/drawing/2017/model3d" xmlns:o="urn:schemas-microsoft-com:office:office" xmlns:oel="http://schemas.microsoft.com/office/2019/extlst" xmlns:r="http://schemas.openxmlformats.org/officeDocument/2006/relationships" xmlns:m="http://schemas.openxmlformats.org/officeDocument/2006/math" xmlns:v="urn:schemas-microsoft-com:vml" xmlns:wp14="http://schemas.microsoft.com/office/word/2010/wordprocessingDrawing" xmlns:wp="http://schemas.openxmlformats.org/drawingml/2006/wordprocessingDrawing" xmlns:w10="urn:schemas-microsoft-com:office:word" xmlns:w="http://schemas.openxmlformats.org/wordprocessingml/2006/main" xmlns:w14="http://schemas.microsoft.com/office/word/2010/wordml" xmlns:w15="http://schemas.microsoft.com/office/word/2012/wordml" xmlns:w16cex="http://schemas.microsoft.com/office/word/2018/wordml/cex" xmlns:w16cid="http://schemas.microsoft.com/office/word/2016/wordml/cid" xmlns:w16="http://schemas.microsoft.com/office/word/2018/wordml" xmlns:w16du="http://schemas.microsoft.com/office/word/2023/wordml/word16du" xmlns:w16sdtdh="http://schemas.microsoft.com/office/word/2020/wordml/sdtdatahash" xmlns:w16sdtfl="http://schemas.microsoft.com/office/word/2024/wordml/sdtformatlock" xmlns:w16se="http://schemas.microsoft.com/office/word/2015/wordml/symex" xmlns:wpg="http://schemas.microsoft.com/office/word/2010/wordprocessingGroup" xmlns:wpi="http://schemas.microsoft.com/office/word/2010/wordprocessingInk" xmlns:wne="http://schemas.microsoft.com/office/word/2006/wordml" xmlns:wps="http://schemas.microsoft.com/office/word/2010/wordprocessingShape" mc:Ignorable="w14 w15 w16se w16cid w16 w16cex w16sdtdh w16sdtfl w16du wp14">
   <w:body>
     <w:p>
       <w:pPr>
@@ -12,6 +12,19 @@
         <w:rPr>
           <w:lang w:val="en-US"/>
         </w:rPr>
+        <w:t>Last updated: 10.04.2025</w:t>
+      </w:r>
+    </w:p>
+    <w:p>
+      <w:pPr>
+        <w:rPr>
+          <w:lang w:val="en-US"/>
+        </w:rPr>
+      </w:pPr>
+      <w:r>
+        <w:rPr>
+          <w:lang w:val="en-US"/>
+        </w:rPr>
         <w:t>Array Express:</w:t>
       </w:r>
     </w:p>
@@ -21,19 +34,11 @@
           <w:lang w:val="en-US"/>
         </w:rPr>
       </w:pPr>
-      <w:proofErr w:type="spellStart"/>
-      <w:r>
-        <w:rPr>
-          <w:lang w:val="en-US"/>
-        </w:rPr>
-        <w:t>Annotare</w:t>
-      </w:r>
-      <w:proofErr w:type="spellEnd"/>
-      <w:r>
-        <w:rPr>
-          <w:lang w:val="en-US"/>
-        </w:rPr>
-        <w:t xml:space="preserve"> submission guide:</w:t>
+      <w:r>
+        <w:rPr>
+          <w:lang w:val="en-US"/>
+        </w:rPr>
+        <w:t>Annotare submission guide:</w:t>
       </w:r>
     </w:p>
     <w:p>
@@ -63,56 +68,12 @@
           <w:lang w:val="de-DE"/>
         </w:rPr>
       </w:pPr>
-      <w:proofErr w:type="spellStart"/>
       <w:r>
         <w:rPr>
           <w:lang w:val="de-DE"/>
         </w:rPr>
-        <w:t>Annotare</w:t>
-      </w:r>
-      <w:proofErr w:type="spellEnd"/>
-      <w:r>
-        <w:rPr>
-          <w:lang w:val="de-DE"/>
-        </w:rPr>
-        <w:t xml:space="preserve"> </w:t>
-      </w:r>
-      <w:proofErr w:type="spellStart"/>
-      <w:r>
-        <w:rPr>
-          <w:lang w:val="de-DE"/>
-        </w:rPr>
-        <w:t>step</w:t>
-      </w:r>
-      <w:proofErr w:type="spellEnd"/>
-      <w:r>
-        <w:rPr>
-          <w:lang w:val="de-DE"/>
-        </w:rPr>
-        <w:t xml:space="preserve"> </w:t>
-      </w:r>
-      <w:proofErr w:type="spellStart"/>
-      <w:r>
-        <w:rPr>
-          <w:lang w:val="de-DE"/>
-        </w:rPr>
-        <w:t>by</w:t>
-      </w:r>
-      <w:proofErr w:type="spellEnd"/>
-      <w:r>
-        <w:rPr>
-          <w:lang w:val="de-DE"/>
-        </w:rPr>
-        <w:t xml:space="preserve"> </w:t>
-      </w:r>
-      <w:proofErr w:type="spellStart"/>
-      <w:r>
-        <w:rPr>
-          <w:lang w:val="de-DE"/>
-        </w:rPr>
-        <w:t>step</w:t>
-      </w:r>
-      <w:proofErr w:type="spellEnd"/>
+        <w:t>Annotare step by step</w:t>
+      </w:r>
     </w:p>
     <w:p>
       <w:pPr>
@@ -144,21 +105,7 @@
         <w:rPr>
           <w:lang w:val="de-DE"/>
         </w:rPr>
-        <w:t xml:space="preserve">(title*, </w:t>
-      </w:r>
-      <w:proofErr w:type="spellStart"/>
-      <w:r>
-        <w:rPr>
-          <w:lang w:val="de-DE"/>
-        </w:rPr>
-        <w:t>description</w:t>
-      </w:r>
-      <w:proofErr w:type="spellEnd"/>
-      <w:r>
-        <w:rPr>
-          <w:lang w:val="de-DE"/>
-        </w:rPr>
-        <w:t>*)</w:t>
+        <w:t>(title*, description*)</w:t>
       </w:r>
     </w:p>
     <w:p>
@@ -182,21 +129,7 @@
         <w:rPr>
           <w:lang w:val="en-US"/>
         </w:rPr>
-        <w:t xml:space="preserve">(in </w:t>
-      </w:r>
-      <w:proofErr w:type="spellStart"/>
-      <w:r>
-        <w:rPr>
-          <w:lang w:val="en-US"/>
-        </w:rPr>
-        <w:t>isa_assay</w:t>
-      </w:r>
-      <w:proofErr w:type="spellEnd"/>
-      <w:r>
-        <w:rPr>
-          <w:lang w:val="en-US"/>
-        </w:rPr>
-        <w:t xml:space="preserve"> experiment</w:t>
+        <w:t>(in isa_assay experiment</w:t>
       </w:r>
       <w:r>
         <w:rPr>
@@ -226,35 +159,7 @@
         <w:rPr>
           <w:lang w:val="de-DE"/>
         </w:rPr>
-        <w:t xml:space="preserve">(date </w:t>
-      </w:r>
-      <w:proofErr w:type="spellStart"/>
-      <w:r>
-        <w:rPr>
-          <w:lang w:val="de-DE"/>
-        </w:rPr>
-        <w:t>of</w:t>
-      </w:r>
-      <w:proofErr w:type="spellEnd"/>
-      <w:r>
-        <w:rPr>
-          <w:lang w:val="de-DE"/>
-        </w:rPr>
-        <w:t xml:space="preserve"> </w:t>
-      </w:r>
-      <w:proofErr w:type="spellStart"/>
-      <w:r>
-        <w:rPr>
-          <w:lang w:val="de-DE"/>
-        </w:rPr>
-        <w:t>public</w:t>
-      </w:r>
-      <w:proofErr w:type="spellEnd"/>
-      <w:r>
-        <w:rPr>
-          <w:lang w:val="de-DE"/>
-        </w:rPr>
-        <w:t xml:space="preserve"> release*)</w:t>
+        <w:t>(date of public release*)</w:t>
       </w:r>
     </w:p>
     <w:p>
@@ -401,23 +306,7 @@
           <w:u w:val="single"/>
           <w:lang w:val="en-US"/>
         </w:rPr>
-        <w:t xml:space="preserve"> Template: </w:t>
-      </w:r>
-      <w:proofErr w:type="spellStart"/>
-      <w:r>
-        <w:rPr>
-          <w:u w:val="single"/>
-          <w:lang w:val="en-US"/>
-        </w:rPr>
-        <w:t>ArrayExpress</w:t>
-      </w:r>
-      <w:proofErr w:type="spellEnd"/>
-      <w:r>
-        <w:rPr>
-          <w:u w:val="single"/>
-          <w:lang w:val="en-US"/>
-        </w:rPr>
-        <w:t xml:space="preserve"> - Plant sample</w:t>
+        <w:t xml:space="preserve"> Template: ArrayExpress - Plant sample</w:t>
       </w:r>
     </w:p>
     <w:p>
@@ -538,21 +427,7 @@
         <w:rPr>
           <w:lang w:val="en-US"/>
         </w:rPr>
-        <w:t xml:space="preserve">Organism part* (not listed as mandatory in guide but in </w:t>
-      </w:r>
-      <w:proofErr w:type="spellStart"/>
-      <w:r>
-        <w:rPr>
-          <w:lang w:val="en-US"/>
-        </w:rPr>
-        <w:t>annotare</w:t>
-      </w:r>
-      <w:proofErr w:type="spellEnd"/>
-      <w:r>
-        <w:rPr>
-          <w:lang w:val="en-US"/>
-        </w:rPr>
-        <w:t xml:space="preserve"> itself when selected plant HTS experiment)</w:t>
+        <w:t>Organism part* (not listed as mandatory in guide but in annotare itself when selected plant HTS experiment)</w:t>
       </w:r>
     </w:p>
     <w:p>
@@ -570,21 +445,7 @@
         <w:rPr>
           <w:lang w:val="en-US"/>
         </w:rPr>
-        <w:t xml:space="preserve">Material type* (not listed as mandatory in guide but in </w:t>
-      </w:r>
-      <w:proofErr w:type="spellStart"/>
-      <w:r>
-        <w:rPr>
-          <w:lang w:val="en-US"/>
-        </w:rPr>
-        <w:t>annotare</w:t>
-      </w:r>
-      <w:proofErr w:type="spellEnd"/>
-      <w:r>
-        <w:rPr>
-          <w:lang w:val="en-US"/>
-        </w:rPr>
-        <w:t xml:space="preserve"> itself when selected plant HTS experiment)</w:t>
+        <w:t>Material type* (not listed as mandatory in guide but in annotare itself when selected plant HTS experiment)</w:t>
       </w:r>
     </w:p>
     <w:p>
@@ -620,7 +481,19 @@
         <w:rPr>
           <w:lang w:val="en-US"/>
         </w:rPr>
-        <w:t>Sample collection protocol*, nucleic acid extraction protocol*, nucleic acid library construction protocol*, nucleic acid sequencing protocol* (optional: growth, treatment, normalization data transformation, conversion</w:t>
+        <w:t>Sample collection protocol*, nucleic acid extraction protocol*, nucleic acid library construction protocol*, nucleic acid sequencing protocol*</w:t>
+      </w:r>
+      <w:r>
+        <w:rPr>
+          <w:lang w:val="en-US"/>
+        </w:rPr>
+        <w:t>, growth protocol*</w:t>
+      </w:r>
+      <w:r>
+        <w:rPr>
+          <w:lang w:val="en-US"/>
+        </w:rPr>
+        <w:t xml:space="preserve"> (optional: growth, treatment, normalization data transformation, conversion</w:t>
       </w:r>
       <w:r>
         <w:rPr>
@@ -681,23 +554,7 @@
           <w:u w:val="single"/>
           <w:lang w:val="en-US"/>
         </w:rPr>
-        <w:t xml:space="preserve"> Template: </w:t>
-      </w:r>
-      <w:proofErr w:type="spellStart"/>
-      <w:r>
-        <w:rPr>
-          <w:u w:val="single"/>
-          <w:lang w:val="en-US"/>
-        </w:rPr>
-        <w:t>ArrayExpress</w:t>
-      </w:r>
-      <w:proofErr w:type="spellEnd"/>
-      <w:r>
-        <w:rPr>
-          <w:u w:val="single"/>
-          <w:lang w:val="en-US"/>
-        </w:rPr>
-        <w:t xml:space="preserve"> – Sequencing library</w:t>
+        <w:t xml:space="preserve"> Template: ArrayExpress – Sequencing library</w:t>
       </w:r>
     </w:p>
     <w:p>
@@ -787,21 +644,8 @@
         <w:rPr>
           <w:lang w:val="en-US"/>
         </w:rPr>
-        <w:t xml:space="preserve">(for paired end sequencing experiments: nominal length*, nominal </w:t>
-      </w:r>
-      <w:proofErr w:type="spellStart"/>
-      <w:r>
-        <w:rPr>
-          <w:lang w:val="en-US"/>
-        </w:rPr>
-        <w:t>SDev</w:t>
-      </w:r>
-      <w:proofErr w:type="spellEnd"/>
-      <w:r>
-        <w:rPr>
-          <w:lang w:val="en-US"/>
-        </w:rPr>
-        <w:t>*, Orientation*)</w:t>
+        <w:lastRenderedPageBreak/>
+        <w:t>(for paired end sequencing experiments: nominal length*, nominal SDev*, Orientation*)</w:t>
       </w:r>
     </w:p>
     <w:p>
@@ -832,7 +676,6 @@
         <w:rPr>
           <w:lang w:val="en-US"/>
         </w:rPr>
-        <w:lastRenderedPageBreak/>
         <w:t>Raw</w:t>
       </w:r>
       <w:r>
@@ -902,23 +745,7 @@
           <w:color w:val="BFBFBF" w:themeColor="background1" w:themeShade="BF"/>
           <w:lang w:val="en-US"/>
         </w:rPr>
-        <w:t xml:space="preserve">Two </w:t>
-      </w:r>
-      <w:proofErr w:type="spellStart"/>
-      <w:r>
-        <w:rPr>
-          <w:color w:val="BFBFBF" w:themeColor="background1" w:themeShade="BF"/>
-          <w:lang w:val="en-US"/>
-        </w:rPr>
-        <w:t>colour</w:t>
-      </w:r>
-      <w:proofErr w:type="spellEnd"/>
-      <w:r>
-        <w:rPr>
-          <w:color w:val="BFBFBF" w:themeColor="background1" w:themeShade="BF"/>
-          <w:lang w:val="en-US"/>
-        </w:rPr>
-        <w:t xml:space="preserve"> experiments</w:t>
+        <w:t>Two colour experiments</w:t>
       </w:r>
       <w:r>
         <w:rPr>
@@ -966,7 +793,7 @@
 </file>
 
 <file path=word/numbering.xml><?xml version="1.0" encoding="utf-8"?>
-<w:numbering xmlns:wpc="http://schemas.microsoft.com/office/word/2010/wordprocessingCanvas" xmlns:cx="http://schemas.microsoft.com/office/drawing/2014/chartex" xmlns:cx1="http://schemas.microsoft.com/office/drawing/2015/9/8/chartex" xmlns:cx2="http://schemas.microsoft.com/office/drawing/2015/10/21/chartex" xmlns:cx3="http://schemas.microsoft.com/office/drawing/2016/5/9/chartex" xmlns:cx4="http://schemas.microsoft.com/office/drawing/2016/5/10/chartex" xmlns:cx5="http://schemas.microsoft.com/office/drawing/2016/5/11/chartex" xmlns:cx6="http://schemas.microsoft.com/office/drawing/2016/5/12/chartex" xmlns:cx7="http://schemas.microsoft.com/office/drawing/2016/5/13/chartex" xmlns:cx8="http://schemas.microsoft.com/office/drawing/2016/5/14/chartex" xmlns:mc="http://schemas.openxmlformats.org/markup-compatibility/2006" xmlns:aink="http://schemas.microsoft.com/office/drawing/2016/ink" xmlns:am3d="http://schemas.microsoft.com/office/drawing/2017/model3d" xmlns:o="urn:schemas-microsoft-com:office:office" xmlns:oel="http://schemas.microsoft.com/office/2019/extlst" xmlns:r="http://schemas.openxmlformats.org/officeDocument/2006/relationships" xmlns:m="http://schemas.openxmlformats.org/officeDocument/2006/math" xmlns:v="urn:schemas-microsoft-com:vml" xmlns:wp14="http://schemas.microsoft.com/office/word/2010/wordprocessingDrawing" xmlns:wp="http://schemas.openxmlformats.org/drawingml/2006/wordprocessingDrawing" xmlns:w10="urn:schemas-microsoft-com:office:word" xmlns:w="http://schemas.openxmlformats.org/wordprocessingml/2006/main" xmlns:w14="http://schemas.microsoft.com/office/word/2010/wordml" xmlns:w15="http://schemas.microsoft.com/office/word/2012/wordml" xmlns:w16cex="http://schemas.microsoft.com/office/word/2018/wordml/cex" xmlns:w16cid="http://schemas.microsoft.com/office/word/2016/wordml/cid" xmlns:w16="http://schemas.microsoft.com/office/word/2018/wordml" xmlns:w16sdtdh="http://schemas.microsoft.com/office/word/2020/wordml/sdtdatahash" xmlns:w16se="http://schemas.microsoft.com/office/word/2015/wordml/symex" xmlns:wpg="http://schemas.microsoft.com/office/word/2010/wordprocessingGroup" xmlns:wpi="http://schemas.microsoft.com/office/word/2010/wordprocessingInk" xmlns:wne="http://schemas.microsoft.com/office/word/2006/wordml" xmlns:wps="http://schemas.microsoft.com/office/word/2010/wordprocessingShape" mc:Ignorable="w14 w15 w16se w16cid w16 w16cex w16sdtdh wp14">
+<w:numbering xmlns:wpc="http://schemas.microsoft.com/office/word/2010/wordprocessingCanvas" xmlns:cx="http://schemas.microsoft.com/office/drawing/2014/chartex" xmlns:cx1="http://schemas.microsoft.com/office/drawing/2015/9/8/chartex" xmlns:cx2="http://schemas.microsoft.com/office/drawing/2015/10/21/chartex" xmlns:cx3="http://schemas.microsoft.com/office/drawing/2016/5/9/chartex" xmlns:cx4="http://schemas.microsoft.com/office/drawing/2016/5/10/chartex" xmlns:cx5="http://schemas.microsoft.com/office/drawing/2016/5/11/chartex" xmlns:cx6="http://schemas.microsoft.com/office/drawing/2016/5/12/chartex" xmlns:cx7="http://schemas.microsoft.com/office/drawing/2016/5/13/chartex" xmlns:cx8="http://schemas.microsoft.com/office/drawing/2016/5/14/chartex" xmlns:mc="http://schemas.openxmlformats.org/markup-compatibility/2006" xmlns:aink="http://schemas.microsoft.com/office/drawing/2016/ink" xmlns:am3d="http://schemas.microsoft.com/office/drawing/2017/model3d" xmlns:o="urn:schemas-microsoft-com:office:office" xmlns:oel="http://schemas.microsoft.com/office/2019/extlst" xmlns:r="http://schemas.openxmlformats.org/officeDocument/2006/relationships" xmlns:m="http://schemas.openxmlformats.org/officeDocument/2006/math" xmlns:v="urn:schemas-microsoft-com:vml" xmlns:wp14="http://schemas.microsoft.com/office/word/2010/wordprocessingDrawing" xmlns:wp="http://schemas.openxmlformats.org/drawingml/2006/wordprocessingDrawing" xmlns:w10="urn:schemas-microsoft-com:office:word" xmlns:w="http://schemas.openxmlformats.org/wordprocessingml/2006/main" xmlns:w14="http://schemas.microsoft.com/office/word/2010/wordml" xmlns:w15="http://schemas.microsoft.com/office/word/2012/wordml" xmlns:w16cex="http://schemas.microsoft.com/office/word/2018/wordml/cex" xmlns:w16cid="http://schemas.microsoft.com/office/word/2016/wordml/cid" xmlns:w16="http://schemas.microsoft.com/office/word/2018/wordml" xmlns:w16du="http://schemas.microsoft.com/office/word/2023/wordml/word16du" xmlns:w16sdtdh="http://schemas.microsoft.com/office/word/2020/wordml/sdtdatahash" xmlns:w16sdtfl="http://schemas.microsoft.com/office/word/2024/wordml/sdtformatlock" xmlns:w16se="http://schemas.microsoft.com/office/word/2015/wordml/symex" xmlns:wpg="http://schemas.microsoft.com/office/word/2010/wordprocessingGroup" xmlns:wpi="http://schemas.microsoft.com/office/word/2010/wordprocessingInk" xmlns:wne="http://schemas.microsoft.com/office/word/2006/wordml" xmlns:wps="http://schemas.microsoft.com/office/word/2010/wordprocessingShape" mc:Ignorable="w14 w15 w16se w16cid w16 w16cex w16sdtdh w16sdtfl w16du wp14">
   <w:abstractNum w:abstractNumId="0" w15:restartNumberingAfterBreak="0">
     <w:nsid w:val="0B1728BF"/>
     <w:multiLevelType w:val="hybridMultilevel"/>
@@ -1316,7 +1143,7 @@
 </file>
 
 <file path=word/styles.xml><?xml version="1.0" encoding="utf-8"?>
-<w:styles xmlns:mc="http://schemas.openxmlformats.org/markup-compatibility/2006" xmlns:r="http://schemas.openxmlformats.org/officeDocument/2006/relationships" xmlns:w="http://schemas.openxmlformats.org/wordprocessingml/2006/main" xmlns:w14="http://schemas.microsoft.com/office/word/2010/wordml" xmlns:w15="http://schemas.microsoft.com/office/word/2012/wordml" xmlns:w16cex="http://schemas.microsoft.com/office/word/2018/wordml/cex" xmlns:w16cid="http://schemas.microsoft.com/office/word/2016/wordml/cid" xmlns:w16="http://schemas.microsoft.com/office/word/2018/wordml" xmlns:w16sdtdh="http://schemas.microsoft.com/office/word/2020/wordml/sdtdatahash" xmlns:w16se="http://schemas.microsoft.com/office/word/2015/wordml/symex" mc:Ignorable="w14 w15 w16se w16cid w16 w16cex w16sdtdh">
+<w:styles xmlns:mc="http://schemas.openxmlformats.org/markup-compatibility/2006" xmlns:r="http://schemas.openxmlformats.org/officeDocument/2006/relationships" xmlns:w="http://schemas.openxmlformats.org/wordprocessingml/2006/main" xmlns:w14="http://schemas.microsoft.com/office/word/2010/wordml" xmlns:w15="http://schemas.microsoft.com/office/word/2012/wordml" xmlns:w16cex="http://schemas.microsoft.com/office/word/2018/wordml/cex" xmlns:w16cid="http://schemas.microsoft.com/office/word/2016/wordml/cid" xmlns:w16="http://schemas.microsoft.com/office/word/2018/wordml" xmlns:w16du="http://schemas.microsoft.com/office/word/2023/wordml/word16du" xmlns:w16sdtdh="http://schemas.microsoft.com/office/word/2020/wordml/sdtdatahash" xmlns:w16sdtfl="http://schemas.microsoft.com/office/word/2024/wordml/sdtformatlock" xmlns:w16se="http://schemas.microsoft.com/office/word/2015/wordml/symex" mc:Ignorable="w14 w15 w16se w16cid w16 w16cex w16sdtdh w16sdtfl w16du">
   <w:docDefaults>
     <w:rPrDefault>
       <w:rPr>

</xml_diff>